<commit_message>
General Fixes (Deleting stuff)
</commit_message>
<xml_diff>
--- a/a4-orrj4.docx
+++ b/a4-orrj4.docx
@@ -15,12 +15,70 @@
         <w:pStyle w:val="ListParagraph"/>
         <w:numPr>
           <w:ilvl w:val="0"/>
-          <w:numId w:val="2"/>
+          <w:numId w:val="3"/>
         </w:numPr>
+      </w:pPr>
+      <w:r>
+        <w:t xml:space="preserve">Provide a class diagram of your pathfinder library </w:t>
+      </w:r>
+    </w:p>
+    <w:p>
+      <w:pPr>
+        <w:pStyle w:val="ListParagraph"/>
         <w:ind w:left="360"/>
       </w:pPr>
       <w:r>
-        <w:t xml:space="preserve">Provide a class diagram of your pathfinder library </w:t>
+        <w:rPr>
+          <w:noProof/>
+        </w:rPr>
+        <w:drawing>
+          <wp:inline distT="0" distB="0" distL="0" distR="0" wp14:anchorId="2C949F84" wp14:editId="28DCB12F">
+            <wp:extent cx="5932170" cy="2534920"/>
+            <wp:effectExtent l="0" t="0" r="0" b="0"/>
+            <wp:docPr id="1" name="Picture 1"/>
+            <wp:cNvGraphicFramePr>
+              <a:graphicFrameLocks xmlns:a="http://schemas.openxmlformats.org/drawingml/2006/main" noChangeAspect="1"/>
+            </wp:cNvGraphicFramePr>
+            <a:graphic xmlns:a="http://schemas.openxmlformats.org/drawingml/2006/main">
+              <a:graphicData uri="http://schemas.openxmlformats.org/drawingml/2006/picture">
+                <pic:pic xmlns:pic="http://schemas.openxmlformats.org/drawingml/2006/picture">
+                  <pic:nvPicPr>
+                    <pic:cNvPr id="0" name="Picture 1"/>
+                    <pic:cNvPicPr>
+                      <a:picLocks noChangeAspect="1" noChangeArrowheads="1"/>
+                    </pic:cNvPicPr>
+                  </pic:nvPicPr>
+                  <pic:blipFill>
+                    <a:blip r:embed="rId5">
+                      <a:extLst>
+                        <a:ext uri="{28A0092B-C50C-407E-A947-70E740481C1C}">
+                          <a14:useLocalDpi xmlns:a14="http://schemas.microsoft.com/office/drawing/2010/main" val="0"/>
+                        </a:ext>
+                      </a:extLst>
+                    </a:blip>
+                    <a:srcRect/>
+                    <a:stretch>
+                      <a:fillRect/>
+                    </a:stretch>
+                  </pic:blipFill>
+                  <pic:spPr bwMode="auto">
+                    <a:xfrm>
+                      <a:off x="0" y="0"/>
+                      <a:ext cx="5932170" cy="2534920"/>
+                    </a:xfrm>
+                    <a:prstGeom prst="rect">
+                      <a:avLst/>
+                    </a:prstGeom>
+                    <a:noFill/>
+                    <a:ln>
+                      <a:noFill/>
+                    </a:ln>
+                  </pic:spPr>
+                </pic:pic>
+              </a:graphicData>
+            </a:graphic>
+          </wp:inline>
+        </w:drawing>
       </w:r>
     </w:p>
     <w:p>
@@ -28,8 +86,58 @@
         <w:pStyle w:val="ListParagraph"/>
         <w:numPr>
           <w:ilvl w:val="0"/>
-          <w:numId w:val="2"/>
+          <w:numId w:val="3"/>
         </w:numPr>
+      </w:pPr>
+      <w:r>
+        <w:t>Explain why your code is SOLID and locate your technical debt. If you have used any pattern, describe them and justify your decision.</w:t>
+      </w:r>
+    </w:p>
+    <w:p>
+      <w:pPr>
+        <w:pStyle w:val="ListParagraph"/>
+        <w:numPr>
+          <w:ilvl w:val="1"/>
+          <w:numId w:val="3"/>
+        </w:numPr>
+      </w:pPr>
+      <w:r>
+        <w:t xml:space="preserve">For my code, I followed SOILD by first using single responsibility. Each class in my Graph Package only has one responsibility. Additionally, </w:t>
+      </w:r>
+    </w:p>
+    <w:p>
+      <w:pPr>
+        <w:pStyle w:val="ListParagraph"/>
+        <w:ind w:left="360"/>
+      </w:pPr>
+    </w:p>
+    <w:p>
+      <w:pPr>
+        <w:pStyle w:val="ListParagraph"/>
+        <w:ind w:left="360"/>
+      </w:pPr>
+    </w:p>
+    <w:p>
+      <w:pPr>
+        <w:pStyle w:val="ListParagraph"/>
+        <w:ind w:left="360"/>
+      </w:pPr>
+    </w:p>
+    <w:p>
+      <w:pPr>
+        <w:pStyle w:val="ListParagraph"/>
+        <w:ind w:left="360"/>
+      </w:pPr>
+    </w:p>
+    <w:p>
+      <w:pPr>
+        <w:pStyle w:val="ListParagraph"/>
+        <w:ind w:left="360"/>
+      </w:pPr>
+    </w:p>
+    <w:p>
+      <w:pPr>
+        <w:pStyle w:val="ListParagraph"/>
         <w:ind w:left="360"/>
       </w:pPr>
     </w:p>
@@ -38,57 +146,149 @@
         <w:pStyle w:val="ListParagraph"/>
         <w:numPr>
           <w:ilvl w:val="0"/>
-          <w:numId w:val="2"/>
+          <w:numId w:val="3"/>
         </w:numPr>
-        <w:ind w:left="360"/>
-      </w:pPr>
-      <w:r>
-        <w:t xml:space="preserve">Explain why your code is </w:t>
-      </w:r>
-      <w:r>
-        <w:t>SOLID and</w:t>
-      </w:r>
-      <w:r>
-        <w:t xml:space="preserve"> locate your technical debt. If you have used any pattern, describe them and justify your decision.</w:t>
-      </w:r>
+      </w:pPr>
+      <w:r>
+        <w:t>Explain why your tests are “reasonable” (refer to CORRECT/BICEP if needed</w:t>
+      </w:r>
+    </w:p>
+    <w:p>
+      <w:pPr>
+        <w:pStyle w:val="ListParagraph"/>
+      </w:pPr>
+      <w:r>
+        <w:t xml:space="preserve">First, I used the Ordering part of CORRECT to make sure my testing is reasonable. I ordered it by doing nodes, edges, Graph, Path. This means I work my way up the </w:t>
+      </w:r>
+    </w:p>
+    <w:p>
+      <w:pPr>
+        <w:pStyle w:val="ListParagraph"/>
+      </w:pPr>
     </w:p>
     <w:p>
       <w:pPr>
         <w:pStyle w:val="ListParagraph"/>
         <w:numPr>
           <w:ilvl w:val="0"/>
-          <w:numId w:val="2"/>
+          <w:numId w:val="3"/>
         </w:numPr>
-        <w:ind w:left="360"/>
-      </w:pPr>
-      <w:r>
-        <w:t>Explain why your tests are “reasonable” (refer to CORRECT/BICEP if needed</w:t>
-      </w:r>
+      </w:pPr>
+      <w:r>
+        <w:t xml:space="preserve">Which design patterns have you used to support integrating your pathfinding library into your generator? </w:t>
+      </w:r>
+    </w:p>
+    <w:p>
+      <w:pPr>
+        <w:pStyle w:val="ListParagraph"/>
+      </w:pPr>
+    </w:p>
+    <w:p>
+      <w:pPr>
+        <w:pStyle w:val="ListParagraph"/>
+      </w:pPr>
+      <w:r>
+        <w:t xml:space="preserve">For my path finder class, I used the </w:t>
+      </w:r>
+      <w:r>
+        <w:t xml:space="preserve">abstract </w:t>
+      </w:r>
+      <w:r>
+        <w:t>f</w:t>
+      </w:r>
+      <w:r>
+        <w:t>actory</w:t>
+      </w:r>
+      <w:r>
+        <w:t xml:space="preserve"> pattern. We have an interface this means that we can create shortest path or any path algorithm that we want in the future without caring about how it is done. In the future, we will add methods and algorithms that we want into the interface what the interface will use. We have multiple ways of find the path, but we do not care how or which one to choose from.</w:t>
+      </w:r>
+    </w:p>
+    <w:p>
+      <w:pPr>
+        <w:pStyle w:val="ListParagraph"/>
+      </w:pPr>
+      <w:r>
+        <w:t xml:space="preserve">For my GraphADT class, I </w:t>
+      </w:r>
+      <w:r>
+        <w:t>to implement the singleton pattern. This means that we have one Graph for our whole Mesh. The GraphADT never will create a second graph that it can use unless it needs to do unit tests. I tried to implement it by only ever creating one instance of the graph in my mesh. This make it so that we only create the Graph when needed and our graph and adjacency list is encapsulated into our graph.</w:t>
+      </w:r>
+    </w:p>
+    <w:p>
+      <w:pPr>
+        <w:pStyle w:val="ListParagraph"/>
+      </w:pPr>
+    </w:p>
+    <w:p>
+      <w:pPr>
+        <w:pStyle w:val="ListParagraph"/>
+      </w:pPr>
     </w:p>
     <w:p>
       <w:pPr>
         <w:pStyle w:val="ListParagraph"/>
         <w:numPr>
           <w:ilvl w:val="0"/>
-          <w:numId w:val="2"/>
+          <w:numId w:val="3"/>
         </w:numPr>
+      </w:pPr>
+      <w:r>
+        <w:t xml:space="preserve">What about performances? Do you envision any scalability issues in your road network generation? </w:t>
+      </w:r>
+    </w:p>
+    <w:p>
+      <w:pPr>
+        <w:pStyle w:val="ListParagraph"/>
         <w:ind w:left="360"/>
       </w:pPr>
-      <w:r>
-        <w:t xml:space="preserve">Which design patterns have you used to support integrating your pathfinding library into your generator? </w:t>
-      </w:r>
+    </w:p>
+    <w:p>
+      <w:pPr>
+        <w:pStyle w:val="ListParagraph"/>
+      </w:pPr>
+      <w:r>
+        <w:t xml:space="preserve">For performance, I went with an adjacency list to represent my graph. I first went with a matrix representation, but as soon as I added my nodes; it created a huge matrix that took up way to much memory. This meant I decided to go with an adjacency list which would provide much better performance on my graph. Likewise, this means that as we scale up the product in terms of graph size, we can take on any size graph and path needed. However, if we were to add the bonus or extra features, we would need a quite a bit of refactoring. But overall, this </w:t>
+      </w:r>
+      <w:r>
+        <w:t xml:space="preserve">scalability </w:t>
+      </w:r>
+      <w:r>
+        <w:t>really depends on what we are adding. I believe that reasonably sized scalable tasks would be easy to do, and I am prepared for that in my work.</w:t>
+      </w:r>
+    </w:p>
+    <w:p>
+      <w:pPr>
+        <w:pStyle w:val="ListParagraph"/>
+      </w:pPr>
+    </w:p>
+    <w:p>
+      <w:pPr>
+        <w:pStyle w:val="ListParagraph"/>
+      </w:pPr>
+    </w:p>
+    <w:p>
+      <w:pPr>
+        <w:pStyle w:val="ListParagraph"/>
+      </w:pPr>
+      <w:r>
+        <w:t>I honestly do not see any scabaility problems with my road network. I have a Graph system that is able to handle any sized graph. Tha</w:t>
+      </w:r>
+    </w:p>
+    <w:p>
+      <w:pPr>
+        <w:ind w:left="360"/>
+      </w:pPr>
     </w:p>
     <w:p>
       <w:pPr>
         <w:pStyle w:val="ListParagraph"/>
         <w:numPr>
           <w:ilvl w:val="0"/>
-          <w:numId w:val="2"/>
+          <w:numId w:val="3"/>
         </w:numPr>
-        <w:ind w:left="360"/>
-      </w:pPr>
-      <w:r>
-        <w:t xml:space="preserve">What about performances? Do you envision any scalability issues in your road network generation? </w:t>
+      </w:pPr>
+      <w:r>
+        <w:t xml:space="preserve">Draw a high-level sequence diagram explaining how your generation process works from a coarse-grained point of view. The point is to document the whole process, not only the urbanism part. </w:t>
       </w:r>
     </w:p>
     <w:p>
@@ -96,12 +296,20 @@
         <w:pStyle w:val="ListParagraph"/>
         <w:numPr>
           <w:ilvl w:val="0"/>
-          <w:numId w:val="2"/>
+          <w:numId w:val="3"/>
         </w:numPr>
-        <w:ind w:left="360"/>
-      </w:pPr>
-      <w:r>
-        <w:t xml:space="preserve">Draw a high-level sequence diagram explaining how your generation process works from a coarse-grained point of view. The point is to document the whole process, not only the urbanism part. </w:t>
+      </w:pPr>
+      <w:r>
+        <w:t>Locate your technical debt in the generator. How can one extend it by adding a new generation mechanism in the generator? For example, if one plans to introduce resource production mechanisms (e.g., forests produce wood, lakes produce fish, …), how would it be supported by your project?</w:t>
+      </w:r>
+    </w:p>
+    <w:p/>
+    <w:p>
+      <w:pPr>
+        <w:pStyle w:val="Heading1"/>
+      </w:pPr>
+      <w:r>
+        <w:t>Self-Reflection</w:t>
       </w:r>
     </w:p>
     <w:p>
@@ -109,43 +317,79 @@
         <w:pStyle w:val="ListParagraph"/>
         <w:numPr>
           <w:ilvl w:val="0"/>
-          <w:numId w:val="2"/>
+          <w:numId w:val="4"/>
         </w:numPr>
+      </w:pPr>
+      <w:r>
+        <w:t xml:space="preserve">Backward: What process did you go through to produce this result? </w:t>
+      </w:r>
+    </w:p>
+    <w:p>
+      <w:pPr>
+        <w:pStyle w:val="ListParagraph"/>
+      </w:pPr>
+    </w:p>
+    <w:p>
+      <w:pPr>
+        <w:pStyle w:val="ListParagraph"/>
         <w:ind w:left="360"/>
       </w:pPr>
       <w:r>
-        <w:t>Locate your technical debt in the generator. How can one extend it by adding a new generation mechanism in the generator? For example, if one plans to introduce resource production mechanisms (e.g., forests produce wood, lakes produce fish, …), how would it be supported by your project?</w:t>
-      </w:r>
-    </w:p>
-    <w:p/>
-    <w:p>
-      <w:pPr>
-        <w:pStyle w:val="Heading1"/>
-      </w:pPr>
-      <w:r>
-        <w:t>Self-Reflection</w:t>
-      </w:r>
+        <w:t>To produce the result that I wanted I had to fail a lot. Failing meant that I wrote a lot of iterations of the same code, tested it, and tried again</w:t>
+      </w:r>
+      <w:r>
+        <w:t xml:space="preserve"> as it fundamentally didn’t work</w:t>
+      </w:r>
+      <w:r>
+        <w:t>. I started with my Graph ADT being completely wrong and way to convoluted. So, from the code I wrote I scrapped everything I did and started again. The main process I learned from was “fail early, fail often”. The process also included planning. There were a lot of things I didn’t expect and through this failed a lot.</w:t>
+      </w:r>
+    </w:p>
+    <w:p>
+      <w:pPr>
+        <w:pStyle w:val="ListParagraph"/>
+        <w:ind w:left="360"/>
+      </w:pPr>
     </w:p>
     <w:p>
       <w:pPr>
         <w:pStyle w:val="ListParagraph"/>
         <w:numPr>
           <w:ilvl w:val="0"/>
-          <w:numId w:val="2"/>
+          <w:numId w:val="4"/>
         </w:numPr>
+      </w:pPr>
+      <w:r>
+        <w:t xml:space="preserve">Inward: What were your standards for this piece of work? Did you meet your standards? </w:t>
+      </w:r>
+    </w:p>
+    <w:p>
+      <w:pPr>
         <w:ind w:left="360"/>
       </w:pPr>
       <w:r>
-        <w:t xml:space="preserve">Backward: What process did you go through to produce this result? </w:t>
-      </w:r>
-    </w:p>
-    <w:p>
-      <w:pPr>
-        <w:pStyle w:val="ListParagraph"/>
-        <w:ind w:left="360"/>
-      </w:pPr>
-      <w:r>
-        <w:t>To produce the result that I wanted I had to fail a lot. Failing meant that I wrote a lot of iterations of the same code, tested it, and tried again. I started with my Graph ADT being completely wrong and way to convoluted. So, from the code I wrote I scrapped everything I did and started again. The main process I learned from was “fail early, fail often”. The process also included planning. There were a lot of things I didn’t expect and through this failed a lot.</w:t>
+        <w:t xml:space="preserve">I think what I produced met my standards. </w:t>
+      </w:r>
+      <w:r>
+        <w:t xml:space="preserve">My main </w:t>
+      </w:r>
+      <w:r>
+        <w:t>standard</w:t>
+      </w:r>
+      <w:r>
+        <w:t xml:space="preserve"> for the work is that it worked to create a mesh with the embellishments and our code had good OOP structure. Our first section was not really that good, but my Assignment 3 it really improved. </w:t>
+      </w:r>
+      <w:r>
+        <w:t xml:space="preserve">I can always go back and redo a lot of the </w:t>
+      </w:r>
+      <w:r>
+        <w:lastRenderedPageBreak/>
+        <w:t>code that seems obvious to fix now that there is no grade attached.</w:t>
+      </w:r>
+      <w:r>
+        <w:t xml:space="preserve"> This means although some parts don’t meet my standard now, I am able to go back and fix it.</w:t>
+      </w:r>
+      <w:r>
+        <w:t xml:space="preserve"> </w:t>
       </w:r>
     </w:p>
     <w:p>
@@ -153,68 +397,49 @@
         <w:pStyle w:val="ListParagraph"/>
         <w:numPr>
           <w:ilvl w:val="0"/>
-          <w:numId w:val="2"/>
+          <w:numId w:val="4"/>
         </w:numPr>
+      </w:pPr>
+      <w:r>
+        <w:t xml:space="preserve">Outward: What is the one thing you particularly want people to notice when they look at your work? </w:t>
+      </w:r>
+    </w:p>
+    <w:p>
+      <w:pPr>
+        <w:pStyle w:val="ListParagraph"/>
+      </w:pPr>
+    </w:p>
+    <w:p>
+      <w:pPr>
+        <w:pStyle w:val="ListParagraph"/>
         <w:ind w:left="360"/>
       </w:pPr>
       <w:r>
-        <w:t xml:space="preserve">Inward: What were your standards for this piece of work? Did you meet your standards? </w:t>
-      </w:r>
-    </w:p>
-    <w:p>
-      <w:pPr>
+        <w:t>I think the different features we add will be the main thing. In A3, we were able to get the bonus done. This means that there are multiple ways someone can view our graph. This aspect is cool because it takes the same mesh and creates something that is completely different. Adding all the arguments will also be something that stands out. Customizing the mesh will be something that I want the user to notice.</w:t>
+      </w:r>
+    </w:p>
+    <w:p>
+      <w:pPr>
+        <w:pStyle w:val="ListParagraph"/>
         <w:ind w:left="360"/>
       </w:pPr>
-      <w:r>
-        <w:t xml:space="preserve">I think what I produced met my standards. </w:t>
-      </w:r>
-      <w:r>
-        <w:t xml:space="preserve">My main standards for the work is that it worked to create a mesh with the embellishments and our code had good OOP structure. Our first section was not really that good, but my Assignment 3 it really improved. </w:t>
-      </w:r>
-      <w:r>
-        <w:t>I can always go back and redo a lot of the code that seems obvious to fix now that there is no grade attached.</w:t>
-      </w:r>
-      <w:r>
-        <w:t xml:space="preserve"> This means although some parts don’t meet my standard now, I am able to go back and fix it.</w:t>
-      </w:r>
-      <w:r>
-        <w:t xml:space="preserve"> </w:t>
-      </w:r>
     </w:p>
     <w:p>
       <w:pPr>
         <w:pStyle w:val="ListParagraph"/>
         <w:numPr>
           <w:ilvl w:val="0"/>
-          <w:numId w:val="2"/>
+          <w:numId w:val="4"/>
         </w:numPr>
-        <w:ind w:left="360"/>
-      </w:pPr>
-      <w:r>
-        <w:t xml:space="preserve">Outward: What is the one thing you particularly want people to notice when they look at your work? </w:t>
-      </w:r>
-    </w:p>
-    <w:p>
-      <w:pPr>
-        <w:pStyle w:val="ListParagraph"/>
-        <w:ind w:left="360"/>
-      </w:pPr>
-      <w:r>
-        <w:t>I think the different features we add will be the main thing. In A3, we were able to get the bonus done. This means that there are multiple ways someone can view our graph. This aspect is cool because it takes the same mesh and creates something that is completely different. Adding all the arguments will also be something that stands out. Customizing the mesh will be something that I want the user to notice.</w:t>
-      </w:r>
-    </w:p>
-    <w:p>
-      <w:pPr>
-        <w:pStyle w:val="ListParagraph"/>
-        <w:numPr>
-          <w:ilvl w:val="0"/>
-          <w:numId w:val="2"/>
-        </w:numPr>
-        <w:ind w:left="360"/>
       </w:pPr>
       <w:r>
         <w:t>Forward: What lessons will you keep from this assignment in your professional practice?</w:t>
       </w:r>
+    </w:p>
+    <w:p>
+      <w:pPr>
+        <w:pStyle w:val="ListParagraph"/>
+      </w:pPr>
     </w:p>
     <w:p>
       <w:pPr>
@@ -465,11 +690,192 @@
       </w:rPr>
     </w:lvl>
   </w:abstractNum>
+  <w:abstractNum w:abstractNumId="2" w15:restartNumberingAfterBreak="0">
+    <w:nsid w:val="6AEB7A66"/>
+    <w:multiLevelType w:val="hybridMultilevel"/>
+    <w:tmpl w:val="6ED69108"/>
+    <w:lvl w:ilvl="0" w:tplc="10090011">
+      <w:start w:val="1"/>
+      <w:numFmt w:val="decimal"/>
+      <w:lvlText w:val="%1)"/>
+      <w:lvlJc w:val="left"/>
+      <w:pPr>
+        <w:ind w:left="720" w:hanging="360"/>
+      </w:pPr>
+      <w:rPr>
+        <w:rFonts w:hint="default"/>
+      </w:rPr>
+    </w:lvl>
+    <w:lvl w:ilvl="1" w:tplc="10090019">
+      <w:start w:val="1"/>
+      <w:numFmt w:val="lowerLetter"/>
+      <w:lvlText w:val="%2."/>
+      <w:lvlJc w:val="left"/>
+      <w:pPr>
+        <w:ind w:left="1440" w:hanging="360"/>
+      </w:pPr>
+    </w:lvl>
+    <w:lvl w:ilvl="2" w:tplc="1009001B" w:tentative="1">
+      <w:start w:val="1"/>
+      <w:numFmt w:val="lowerRoman"/>
+      <w:lvlText w:val="%3."/>
+      <w:lvlJc w:val="right"/>
+      <w:pPr>
+        <w:ind w:left="2160" w:hanging="180"/>
+      </w:pPr>
+    </w:lvl>
+    <w:lvl w:ilvl="3" w:tplc="1009000F" w:tentative="1">
+      <w:start w:val="1"/>
+      <w:numFmt w:val="decimal"/>
+      <w:lvlText w:val="%4."/>
+      <w:lvlJc w:val="left"/>
+      <w:pPr>
+        <w:ind w:left="2880" w:hanging="360"/>
+      </w:pPr>
+    </w:lvl>
+    <w:lvl w:ilvl="4" w:tplc="10090019" w:tentative="1">
+      <w:start w:val="1"/>
+      <w:numFmt w:val="lowerLetter"/>
+      <w:lvlText w:val="%5."/>
+      <w:lvlJc w:val="left"/>
+      <w:pPr>
+        <w:ind w:left="3600" w:hanging="360"/>
+      </w:pPr>
+    </w:lvl>
+    <w:lvl w:ilvl="5" w:tplc="1009001B" w:tentative="1">
+      <w:start w:val="1"/>
+      <w:numFmt w:val="lowerRoman"/>
+      <w:lvlText w:val="%6."/>
+      <w:lvlJc w:val="right"/>
+      <w:pPr>
+        <w:ind w:left="4320" w:hanging="180"/>
+      </w:pPr>
+    </w:lvl>
+    <w:lvl w:ilvl="6" w:tplc="1009000F" w:tentative="1">
+      <w:start w:val="1"/>
+      <w:numFmt w:val="decimal"/>
+      <w:lvlText w:val="%7."/>
+      <w:lvlJc w:val="left"/>
+      <w:pPr>
+        <w:ind w:left="5040" w:hanging="360"/>
+      </w:pPr>
+    </w:lvl>
+    <w:lvl w:ilvl="7" w:tplc="10090019" w:tentative="1">
+      <w:start w:val="1"/>
+      <w:numFmt w:val="lowerLetter"/>
+      <w:lvlText w:val="%8."/>
+      <w:lvlJc w:val="left"/>
+      <w:pPr>
+        <w:ind w:left="5760" w:hanging="360"/>
+      </w:pPr>
+    </w:lvl>
+    <w:lvl w:ilvl="8" w:tplc="1009001B" w:tentative="1">
+      <w:start w:val="1"/>
+      <w:numFmt w:val="lowerRoman"/>
+      <w:lvlText w:val="%9."/>
+      <w:lvlJc w:val="right"/>
+      <w:pPr>
+        <w:ind w:left="6480" w:hanging="180"/>
+      </w:pPr>
+    </w:lvl>
+  </w:abstractNum>
+  <w:abstractNum w:abstractNumId="3" w15:restartNumberingAfterBreak="0">
+    <w:nsid w:val="7B5376CE"/>
+    <w:multiLevelType w:val="hybridMultilevel"/>
+    <w:tmpl w:val="EDA0B1C2"/>
+    <w:lvl w:ilvl="0" w:tplc="10090011">
+      <w:start w:val="1"/>
+      <w:numFmt w:val="decimal"/>
+      <w:lvlText w:val="%1)"/>
+      <w:lvlJc w:val="left"/>
+      <w:pPr>
+        <w:ind w:left="720" w:hanging="360"/>
+      </w:pPr>
+    </w:lvl>
+    <w:lvl w:ilvl="1" w:tplc="10090019" w:tentative="1">
+      <w:start w:val="1"/>
+      <w:numFmt w:val="lowerLetter"/>
+      <w:lvlText w:val="%2."/>
+      <w:lvlJc w:val="left"/>
+      <w:pPr>
+        <w:ind w:left="1440" w:hanging="360"/>
+      </w:pPr>
+    </w:lvl>
+    <w:lvl w:ilvl="2" w:tplc="1009001B" w:tentative="1">
+      <w:start w:val="1"/>
+      <w:numFmt w:val="lowerRoman"/>
+      <w:lvlText w:val="%3."/>
+      <w:lvlJc w:val="right"/>
+      <w:pPr>
+        <w:ind w:left="2160" w:hanging="180"/>
+      </w:pPr>
+    </w:lvl>
+    <w:lvl w:ilvl="3" w:tplc="1009000F" w:tentative="1">
+      <w:start w:val="1"/>
+      <w:numFmt w:val="decimal"/>
+      <w:lvlText w:val="%4."/>
+      <w:lvlJc w:val="left"/>
+      <w:pPr>
+        <w:ind w:left="2880" w:hanging="360"/>
+      </w:pPr>
+    </w:lvl>
+    <w:lvl w:ilvl="4" w:tplc="10090019" w:tentative="1">
+      <w:start w:val="1"/>
+      <w:numFmt w:val="lowerLetter"/>
+      <w:lvlText w:val="%5."/>
+      <w:lvlJc w:val="left"/>
+      <w:pPr>
+        <w:ind w:left="3600" w:hanging="360"/>
+      </w:pPr>
+    </w:lvl>
+    <w:lvl w:ilvl="5" w:tplc="1009001B" w:tentative="1">
+      <w:start w:val="1"/>
+      <w:numFmt w:val="lowerRoman"/>
+      <w:lvlText w:val="%6."/>
+      <w:lvlJc w:val="right"/>
+      <w:pPr>
+        <w:ind w:left="4320" w:hanging="180"/>
+      </w:pPr>
+    </w:lvl>
+    <w:lvl w:ilvl="6" w:tplc="1009000F" w:tentative="1">
+      <w:start w:val="1"/>
+      <w:numFmt w:val="decimal"/>
+      <w:lvlText w:val="%7."/>
+      <w:lvlJc w:val="left"/>
+      <w:pPr>
+        <w:ind w:left="5040" w:hanging="360"/>
+      </w:pPr>
+    </w:lvl>
+    <w:lvl w:ilvl="7" w:tplc="10090019" w:tentative="1">
+      <w:start w:val="1"/>
+      <w:numFmt w:val="lowerLetter"/>
+      <w:lvlText w:val="%8."/>
+      <w:lvlJc w:val="left"/>
+      <w:pPr>
+        <w:ind w:left="5760" w:hanging="360"/>
+      </w:pPr>
+    </w:lvl>
+    <w:lvl w:ilvl="8" w:tplc="1009001B" w:tentative="1">
+      <w:start w:val="1"/>
+      <w:numFmt w:val="lowerRoman"/>
+      <w:lvlText w:val="%9."/>
+      <w:lvlJc w:val="right"/>
+      <w:pPr>
+        <w:ind w:left="6480" w:hanging="180"/>
+      </w:pPr>
+    </w:lvl>
+  </w:abstractNum>
   <w:num w:numId="1" w16cid:durableId="1354069138">
     <w:abstractNumId w:val="0"/>
   </w:num>
   <w:num w:numId="2" w16cid:durableId="1986081950">
     <w:abstractNumId w:val="1"/>
+  </w:num>
+  <w:num w:numId="3" w16cid:durableId="495999838">
+    <w:abstractNumId w:val="2"/>
+  </w:num>
+  <w:num w:numId="4" w16cid:durableId="1073629128">
+    <w:abstractNumId w:val="3"/>
   </w:num>
 </w:numbering>
 </file>

</xml_diff>

<commit_message>
Reworked some minor things F8
</commit_message>
<xml_diff>
--- a/a4-orrj4.docx
+++ b/a4-orrj4.docx
@@ -21,11 +21,9 @@
       <w:r>
         <w:t xml:space="preserve">Provide a class diagram of your pathfinder </w:t>
       </w:r>
-      <w:proofErr w:type="gramStart"/>
-      <w:r>
-        <w:t>library</w:t>
-      </w:r>
-      <w:proofErr w:type="gramEnd"/>
+      <w:r>
+        <w:t>library.</w:t>
+      </w:r>
       <w:r>
         <w:t xml:space="preserve"> </w:t>
       </w:r>
@@ -98,15 +96,7 @@
         </w:numPr>
       </w:pPr>
       <w:r>
-        <w:t xml:space="preserve">Explain why your code is SOLID and locate your technical debt. If you have used any pattern, describe </w:t>
-      </w:r>
-      <w:proofErr w:type="gramStart"/>
-      <w:r>
-        <w:t>them</w:t>
-      </w:r>
-      <w:proofErr w:type="gramEnd"/>
-      <w:r>
-        <w:t xml:space="preserve"> and justify your decision.</w:t>
+        <w:t>Explain why your code is SOLID and locate your technical debt. If you have used any pattern, describe them and justify your decision.</w:t>
       </w:r>
     </w:p>
     <w:p>
@@ -128,19 +118,15 @@
       <w:r>
         <w:t xml:space="preserve">Second, I have the open closed principle. For this I just did as it stated. Once I finished with a class in my </w:t>
       </w:r>
-      <w:proofErr w:type="gramStart"/>
-      <w:r>
-        <w:t>ADT</w:t>
-      </w:r>
-      <w:proofErr w:type="gramEnd"/>
+      <w:r>
+        <w:t>ADT,</w:t>
+      </w:r>
       <w:r>
         <w:t xml:space="preserve"> I </w:t>
       </w:r>
-      <w:proofErr w:type="gramStart"/>
-      <w:r>
-        <w:t>leave</w:t>
-      </w:r>
-      <w:proofErr w:type="gramEnd"/>
+      <w:r>
+        <w:t>left</w:t>
+      </w:r>
       <w:r>
         <w:t xml:space="preserve"> it untouched. It can only be extended, and I add all the methods that will be needed by the class before closing.</w:t>
       </w:r>
@@ -158,11 +144,9 @@
       <w:r>
         <w:t xml:space="preserve"> Substitution Principle. The only case here that was used would be </w:t>
       </w:r>
-      <w:proofErr w:type="gramStart"/>
-      <w:r>
-        <w:t>my  Path</w:t>
-      </w:r>
-      <w:proofErr w:type="gramEnd"/>
+      <w:r>
+        <w:t>my Path</w:t>
+      </w:r>
       <w:r>
         <w:t xml:space="preserve"> finder algorithm. Since the </w:t>
       </w:r>
@@ -182,16 +166,11 @@
       <w:r>
         <w:t xml:space="preserve"> class. It makes it so each are substitutable. Fourth is the Interface Segregation. There was not much here I could do in my project. Everything I created for </w:t>
       </w:r>
-      <w:proofErr w:type="gramStart"/>
-      <w:r>
-        <w:t xml:space="preserve">the </w:t>
-      </w:r>
       <w:proofErr w:type="spellStart"/>
       <w:r>
         <w:t>GraphADT</w:t>
       </w:r>
       <w:proofErr w:type="spellEnd"/>
-      <w:proofErr w:type="gramEnd"/>
       <w:r>
         <w:t xml:space="preserve"> needed to be used, so there was no need to hide anything. Finally, I have the Dependency Principle which can be seen in my abstraction for the </w:t>
       </w:r>
@@ -212,11 +191,9 @@
       <w:r>
         <w:t xml:space="preserve"> For my pattern, I used the façade pattern for my entry point. Although this pattern can be messy, I had a lot of small distinct factors that could be accessed. This meant the façade pattern could access any things I had to </w:t>
       </w:r>
-      <w:proofErr w:type="gramStart"/>
-      <w:r>
-        <w:t>bundle it</w:t>
-      </w:r>
-      <w:proofErr w:type="gramEnd"/>
+      <w:r>
+        <w:t>bundle</w:t>
+      </w:r>
       <w:r>
         <w:t xml:space="preserve"> together.</w:t>
       </w:r>
@@ -275,6 +252,9 @@
         <w:lastRenderedPageBreak/>
         <w:t>when I tested each standard function like creating the adjacency list, creating a path, and making our edges all worked.</w:t>
       </w:r>
+      <w:r>
+        <w:t xml:space="preserve"> I also tried to check boundary for cases that were close to failure with nodes and edges.</w:t>
+      </w:r>
     </w:p>
     <w:p>
       <w:pPr>
@@ -312,15 +292,7 @@
         <w:t xml:space="preserve"> that can be grouped together</w:t>
       </w:r>
       <w:r>
-        <w:t xml:space="preserve">. We have multiple ways of </w:t>
-      </w:r>
-      <w:proofErr w:type="gramStart"/>
-      <w:r>
-        <w:t>find</w:t>
-      </w:r>
-      <w:proofErr w:type="gramEnd"/>
-      <w:r>
-        <w:t xml:space="preserve"> the path, but we do not care how or which one to choose from.</w:t>
+        <w:t>. We have multiple ways of find the path, but we do not care how or which one to choose from.</w:t>
       </w:r>
     </w:p>
     <w:p>
@@ -335,11 +307,9 @@
       <w:r>
         <w:t xml:space="preserve"> class, I </w:t>
       </w:r>
-      <w:proofErr w:type="gramStart"/>
-      <w:r>
-        <w:t>to implement</w:t>
-      </w:r>
-      <w:proofErr w:type="gramEnd"/>
+      <w:r>
+        <w:t>implemented</w:t>
+      </w:r>
       <w:r>
         <w:t xml:space="preserve"> the singleton pattern. This means that we have one Graph for our whole Mesh. The </w:t>
       </w:r>
@@ -351,21 +321,11 @@
       <w:r>
         <w:t xml:space="preserve"> </w:t>
       </w:r>
-      <w:proofErr w:type="gramStart"/>
-      <w:r>
-        <w:t>never will</w:t>
-      </w:r>
-      <w:proofErr w:type="gramEnd"/>
-      <w:r>
-        <w:t xml:space="preserve"> create a second graph that it can use unless it needs to do unit tests. I tried to implement it by only ever creating one instance of the graph in my mesh. This </w:t>
-      </w:r>
-      <w:proofErr w:type="gramStart"/>
-      <w:r>
-        <w:t>make</w:t>
-      </w:r>
-      <w:proofErr w:type="gramEnd"/>
-      <w:r>
-        <w:t xml:space="preserve"> it so that we only create the Graph when needed and our graph and adjacency list is encapsulated into our graph.</w:t>
+      <w:r>
+        <w:t>will never</w:t>
+      </w:r>
+      <w:r>
+        <w:t xml:space="preserve"> create a second graph that it can use unless it needs to do unit tests. I tried to implement it by only ever creating one instance of the graph in my mesh. This make it so that we only create the Graph when needed and our graph and adjacency list is encapsulated into our graph.</w:t>
       </w:r>
     </w:p>
     <w:p>
@@ -533,7 +493,10 @@
         <w:ind w:left="360"/>
       </w:pPr>
       <w:r>
-        <w:t xml:space="preserve">For this, we know the generation just creates our polygons and adds no embellishments to it. For this, we know that if we wanted to add wood to a forest for example, we are unable to add a specific request to change the polygon’s property or change maybe the parameters of a polygon that has wood in it. To do this, we could create a library that would take in our polygons at the generation stage and add our requirements to the polygon. This would be </w:t>
+        <w:t>My technical debt I believe lies in the shortest path. I could not get the path to be completely straight, and I have ideas why, but am unsure on how to fix them. The paths are pretty straight, but sometimes cannot be too accurate. To extend</w:t>
+      </w:r>
+      <w:r>
+        <w:t xml:space="preserve">, we know the generation just creates our polygons and adds no embellishments to it. For this, we know that if we wanted to add wood to a forest for example, we are unable to add a specific request to change the polygon’s property or change maybe the parameters of a polygon that has wood in it. To do this, we could create a library that would take in our polygons at the generation stage and add our requirements to the polygon. This would be </w:t>
       </w:r>
       <w:r>
         <w:t>like</w:t>
@@ -552,11 +515,9 @@
       <w:r>
         <w:t xml:space="preserve"> Additionally, we can think of patterns that could work, or if patterns don’t </w:t>
       </w:r>
-      <w:proofErr w:type="gramStart"/>
-      <w:r>
-        <w:t>work</w:t>
-      </w:r>
-      <w:proofErr w:type="gramEnd"/>
+      <w:r>
+        <w:t>work,</w:t>
+      </w:r>
       <w:r>
         <w:t xml:space="preserve"> we could use more basic principles.</w:t>
       </w:r>
@@ -651,7 +612,11 @@
         <w:t>standard</w:t>
       </w:r>
       <w:r>
-        <w:t xml:space="preserve"> for the work is that it worked to create a mesh with the embellishments and our code had good OOP structure. Our first section was not really that good, but my Assignment </w:t>
+        <w:t xml:space="preserve"> for the work is that it worked to create a mesh with the embellishments and our code had good OOP structure. Our first section was not </w:t>
+      </w:r>
+      <w:r>
+        <w:lastRenderedPageBreak/>
+        <w:t xml:space="preserve">really that good, but my Assignment </w:t>
       </w:r>
       <w:r>
         <w:t>3</w:t>
@@ -663,11 +628,7 @@
         <w:t>I can always go back and redo a lot of the code that seems obvious to fix now that there is no grade attached.</w:t>
       </w:r>
       <w:r>
-        <w:t xml:space="preserve"> This means although some parts </w:t>
-      </w:r>
-      <w:r>
-        <w:lastRenderedPageBreak/>
-        <w:t>don’t meet my standard now, I am able to go back and fix it.</w:t>
+        <w:t xml:space="preserve"> This means although some parts don’t meet my standard now, I am able to go back and fix it.</w:t>
       </w:r>
       <w:r>
         <w:t xml:space="preserve"> </w:t>
@@ -678,27 +639,15 @@
       <w:r>
         <w:t xml:space="preserve">we set. We tried to implement what we were learning in class to our </w:t>
       </w:r>
-      <w:proofErr w:type="gramStart"/>
-      <w:r>
-        <w:t>code</w:t>
-      </w:r>
-      <w:proofErr w:type="gramEnd"/>
-      <w:r>
-        <w:t xml:space="preserve"> and we did a pretty good </w:t>
-      </w:r>
-      <w:proofErr w:type="gramStart"/>
-      <w:r>
-        <w:t>job</w:t>
-      </w:r>
-      <w:proofErr w:type="gramEnd"/>
-      <w:r>
-        <w:t xml:space="preserve"> especially with the city </w:t>
-      </w:r>
-      <w:proofErr w:type="spellStart"/>
-      <w:r>
-        <w:t>implenetation</w:t>
-      </w:r>
-      <w:proofErr w:type="spellEnd"/>
+      <w:r>
+        <w:t>code,</w:t>
+      </w:r>
+      <w:r>
+        <w:t xml:space="preserve"> and we did a pretty good job especially with the city </w:t>
+      </w:r>
+      <w:r>
+        <w:t>implementation</w:t>
+      </w:r>
       <w:r>
         <w:t>.</w:t>
       </w:r>

</xml_diff>